<commit_message>
Sry I frgto to push latest version... here it is
</commit_message>
<xml_diff>
--- a/Documentation/SRS_Marc.docx
+++ b/Documentation/SRS_Marc.docx
@@ -3258,11 +3258,6 @@
       <w:bookmarkEnd w:id="14"/>
     </w:p>
     <w:p>
-      <w:r>
-        <w:t>Product Requirements:</w:t>
-      </w:r>
-    </w:p>
-    <w:p>
       <w:pPr>
         <w:pStyle w:val="Listenabsatz"/>
         <w:numPr>
@@ -3316,18 +3311,84 @@
     </w:p>
     <w:p>
       <w:pPr>
-        <w:ind w:left="360"/>
-      </w:pPr>
-      <w:r>
-        <w:t>Implementation Requirements:</w:t>
-      </w:r>
-    </w:p>
-    <w:p>
-      <w:pPr>
-        <w:ind w:left="360"/>
-      </w:pPr>
+        <w:pStyle w:val="Listenabsatz"/>
+        <w:numPr>
+          <w:ilvl w:val="0"/>
+          <w:numId w:val="44"/>
+        </w:numPr>
+      </w:pPr>
+      <w:r>
+        <w:t xml:space="preserve">Personal Data on the Server should be treated with the current security </w:t>
+      </w:r>
+      <w:proofErr w:type="gramStart"/>
+      <w:r>
+        <w:t>standards(</w:t>
+      </w:r>
+      <w:proofErr w:type="gramEnd"/>
+      <w:r>
+        <w:t>?)</w:t>
+      </w:r>
+    </w:p>
+    <w:p>
+      <w:pPr>
+        <w:pStyle w:val="Listenabsatz"/>
+        <w:numPr>
+          <w:ilvl w:val="0"/>
+          <w:numId w:val="44"/>
+        </w:numPr>
+      </w:pPr>
+      <w:r>
+        <w:t xml:space="preserve">The Implementation should meet the </w:t>
+      </w:r>
+      <w:r>
+        <w:rPr>
+          <w:lang w:val="en"/>
+        </w:rPr>
+        <w:t>ISO/IEC 9126</w:t>
+      </w:r>
+      <w:r>
+        <w:rPr>
+          <w:lang w:val="en"/>
+        </w:rPr>
+        <w:t xml:space="preserve"> standard</w:t>
+      </w:r>
+    </w:p>
+    <w:p>
+      <w:pPr>
+        <w:pStyle w:val="Listenabsatz"/>
+        <w:numPr>
+          <w:ilvl w:val="0"/>
+          <w:numId w:val="44"/>
+        </w:numPr>
+      </w:pPr>
+      <w:r>
+        <w:t>The User event response time should be under 0.1 Seconds(Exception data synchronization with Server Mensa plan and loading maps)</w:t>
+      </w:r>
+    </w:p>
+    <w:p>
+      <w:pPr>
+        <w:pStyle w:val="Listenabsatz"/>
+        <w:numPr>
+          <w:ilvl w:val="0"/>
+          <w:numId w:val="44"/>
+        </w:numPr>
+      </w:pPr>
+      <w:r>
+        <w:t>Data traffic should be kept under 1MB / Use not including traffic caused by watching the maps.</w:t>
+      </w:r>
       <w:bookmarkStart w:id="15" w:name="_GoBack"/>
       <w:bookmarkEnd w:id="15"/>
+    </w:p>
+    <w:p>
+      <w:pPr>
+        <w:ind w:left="360"/>
+      </w:pPr>
+    </w:p>
+    <w:p>
+      <w:pPr>
+        <w:pStyle w:val="Listenabsatz"/>
+        <w:ind w:left="1080"/>
+      </w:pPr>
     </w:p>
     <w:p>
       <w:r>
@@ -5684,7 +5745,7 @@
         <w:sz w:val="12"/>
         <w:szCs w:val="12"/>
       </w:rPr>
-      <w:t>9</w:t>
+      <w:t>5</w:t>
     </w:r>
     <w:r>
       <w:rPr>
@@ -5994,7 +6055,7 @@
   <w:abstractNum w:abstractNumId="1">
     <w:nsid w:val="FFFFFF88"/>
     <w:multiLevelType w:val="singleLevel"/>
-    <w:tmpl w:val="55480BE6"/>
+    <w:tmpl w:val="A458642E"/>
     <w:lvl w:ilvl="0">
       <w:start w:val="1"/>
       <w:numFmt w:val="decimal"/>
@@ -7005,6 +7066,118 @@
     </w:lvl>
   </w:abstractNum>
   <w:abstractNum w:abstractNumId="12">
+    <w:nsid w:val="0E1E45C1"/>
+    <w:multiLevelType w:val="hybridMultilevel"/>
+    <w:tmpl w:val="A6A23044"/>
+    <w:lvl w:ilvl="0" w:tplc="699AC3B6">
+      <w:numFmt w:val="bullet"/>
+      <w:lvlText w:val="-"/>
+      <w:lvlJc w:val="left"/>
+      <w:pPr>
+        <w:ind w:left="1080" w:hanging="360"/>
+      </w:pPr>
+      <w:rPr>
+        <w:rFonts w:ascii="Arial" w:eastAsia="Times New Roman" w:hAnsi="Arial" w:cs="Arial" w:hint="default"/>
+      </w:rPr>
+    </w:lvl>
+    <w:lvl w:ilvl="1" w:tplc="08070003" w:tentative="1">
+      <w:start w:val="1"/>
+      <w:numFmt w:val="bullet"/>
+      <w:lvlText w:val="o"/>
+      <w:lvlJc w:val="left"/>
+      <w:pPr>
+        <w:ind w:left="1800" w:hanging="360"/>
+      </w:pPr>
+      <w:rPr>
+        <w:rFonts w:ascii="Courier New" w:hAnsi="Courier New" w:cs="Courier New" w:hint="default"/>
+      </w:rPr>
+    </w:lvl>
+    <w:lvl w:ilvl="2" w:tplc="08070005" w:tentative="1">
+      <w:start w:val="1"/>
+      <w:numFmt w:val="bullet"/>
+      <w:lvlText w:val=""/>
+      <w:lvlJc w:val="left"/>
+      <w:pPr>
+        <w:ind w:left="2520" w:hanging="360"/>
+      </w:pPr>
+      <w:rPr>
+        <w:rFonts w:ascii="Wingdings" w:hAnsi="Wingdings" w:hint="default"/>
+      </w:rPr>
+    </w:lvl>
+    <w:lvl w:ilvl="3" w:tplc="08070001" w:tentative="1">
+      <w:start w:val="1"/>
+      <w:numFmt w:val="bullet"/>
+      <w:lvlText w:val=""/>
+      <w:lvlJc w:val="left"/>
+      <w:pPr>
+        <w:ind w:left="3240" w:hanging="360"/>
+      </w:pPr>
+      <w:rPr>
+        <w:rFonts w:ascii="Symbol" w:hAnsi="Symbol" w:hint="default"/>
+      </w:rPr>
+    </w:lvl>
+    <w:lvl w:ilvl="4" w:tplc="08070003" w:tentative="1">
+      <w:start w:val="1"/>
+      <w:numFmt w:val="bullet"/>
+      <w:lvlText w:val="o"/>
+      <w:lvlJc w:val="left"/>
+      <w:pPr>
+        <w:ind w:left="3960" w:hanging="360"/>
+      </w:pPr>
+      <w:rPr>
+        <w:rFonts w:ascii="Courier New" w:hAnsi="Courier New" w:cs="Courier New" w:hint="default"/>
+      </w:rPr>
+    </w:lvl>
+    <w:lvl w:ilvl="5" w:tplc="08070005" w:tentative="1">
+      <w:start w:val="1"/>
+      <w:numFmt w:val="bullet"/>
+      <w:lvlText w:val=""/>
+      <w:lvlJc w:val="left"/>
+      <w:pPr>
+        <w:ind w:left="4680" w:hanging="360"/>
+      </w:pPr>
+      <w:rPr>
+        <w:rFonts w:ascii="Wingdings" w:hAnsi="Wingdings" w:hint="default"/>
+      </w:rPr>
+    </w:lvl>
+    <w:lvl w:ilvl="6" w:tplc="08070001" w:tentative="1">
+      <w:start w:val="1"/>
+      <w:numFmt w:val="bullet"/>
+      <w:lvlText w:val=""/>
+      <w:lvlJc w:val="left"/>
+      <w:pPr>
+        <w:ind w:left="5400" w:hanging="360"/>
+      </w:pPr>
+      <w:rPr>
+        <w:rFonts w:ascii="Symbol" w:hAnsi="Symbol" w:hint="default"/>
+      </w:rPr>
+    </w:lvl>
+    <w:lvl w:ilvl="7" w:tplc="08070003" w:tentative="1">
+      <w:start w:val="1"/>
+      <w:numFmt w:val="bullet"/>
+      <w:lvlText w:val="o"/>
+      <w:lvlJc w:val="left"/>
+      <w:pPr>
+        <w:ind w:left="6120" w:hanging="360"/>
+      </w:pPr>
+      <w:rPr>
+        <w:rFonts w:ascii="Courier New" w:hAnsi="Courier New" w:cs="Courier New" w:hint="default"/>
+      </w:rPr>
+    </w:lvl>
+    <w:lvl w:ilvl="8" w:tplc="08070005" w:tentative="1">
+      <w:start w:val="1"/>
+      <w:numFmt w:val="bullet"/>
+      <w:lvlText w:val=""/>
+      <w:lvlJc w:val="left"/>
+      <w:pPr>
+        <w:ind w:left="6840" w:hanging="360"/>
+      </w:pPr>
+      <w:rPr>
+        <w:rFonts w:ascii="Wingdings" w:hAnsi="Wingdings" w:hint="default"/>
+      </w:rPr>
+    </w:lvl>
+  </w:abstractNum>
+  <w:abstractNum w:abstractNumId="13">
     <w:nsid w:val="16462946"/>
     <w:multiLevelType w:val="multilevel"/>
     <w:tmpl w:val="0409001F"/>
@@ -7120,7 +7293,7 @@
       </w:rPr>
     </w:lvl>
   </w:abstractNum>
-  <w:abstractNum w:abstractNumId="13">
+  <w:abstractNum w:abstractNumId="14">
     <w:nsid w:val="1F390D10"/>
     <w:multiLevelType w:val="singleLevel"/>
     <w:tmpl w:val="4D90F492"/>
@@ -7135,7 +7308,7 @@
       </w:pPr>
     </w:lvl>
   </w:abstractNum>
-  <w:abstractNum w:abstractNumId="14">
+  <w:abstractNum w:abstractNumId="15">
     <w:nsid w:val="21503C70"/>
     <w:multiLevelType w:val="hybridMultilevel"/>
     <w:tmpl w:val="A5E4B658"/>
@@ -7247,7 +7420,7 @@
       </w:rPr>
     </w:lvl>
   </w:abstractNum>
-  <w:abstractNum w:abstractNumId="15">
+  <w:abstractNum w:abstractNumId="16">
     <w:nsid w:val="246F5FE3"/>
     <w:multiLevelType w:val="hybridMultilevel"/>
     <w:tmpl w:val="B95C7ECE"/>
@@ -7359,7 +7532,7 @@
       </w:rPr>
     </w:lvl>
   </w:abstractNum>
-  <w:abstractNum w:abstractNumId="16">
+  <w:abstractNum w:abstractNumId="17">
     <w:nsid w:val="24C67E6D"/>
     <w:multiLevelType w:val="multilevel"/>
     <w:tmpl w:val="3B5EE162"/>
@@ -7474,7 +7647,7 @@
       </w:rPr>
     </w:lvl>
   </w:abstractNum>
-  <w:abstractNum w:abstractNumId="17">
+  <w:abstractNum w:abstractNumId="18">
     <w:nsid w:val="2EAD69B2"/>
     <w:multiLevelType w:val="singleLevel"/>
     <w:tmpl w:val="568E1240"/>
@@ -7492,7 +7665,7 @@
       </w:rPr>
     </w:lvl>
   </w:abstractNum>
-  <w:abstractNum w:abstractNumId="18">
+  <w:abstractNum w:abstractNumId="19">
     <w:nsid w:val="375E3CFE"/>
     <w:multiLevelType w:val="hybridMultilevel"/>
     <w:tmpl w:val="215E8616"/>
@@ -7578,7 +7751,119 @@
       </w:pPr>
     </w:lvl>
   </w:abstractNum>
-  <w:abstractNum w:abstractNumId="19">
+  <w:abstractNum w:abstractNumId="20">
+    <w:nsid w:val="3BD813A8"/>
+    <w:multiLevelType w:val="hybridMultilevel"/>
+    <w:tmpl w:val="A968A440"/>
+    <w:lvl w:ilvl="0" w:tplc="699AC3B6">
+      <w:numFmt w:val="bullet"/>
+      <w:lvlText w:val="-"/>
+      <w:lvlJc w:val="left"/>
+      <w:pPr>
+        <w:ind w:left="1080" w:hanging="360"/>
+      </w:pPr>
+      <w:rPr>
+        <w:rFonts w:ascii="Arial" w:eastAsia="Times New Roman" w:hAnsi="Arial" w:cs="Arial" w:hint="default"/>
+      </w:rPr>
+    </w:lvl>
+    <w:lvl w:ilvl="1" w:tplc="08070003" w:tentative="1">
+      <w:start w:val="1"/>
+      <w:numFmt w:val="bullet"/>
+      <w:lvlText w:val="o"/>
+      <w:lvlJc w:val="left"/>
+      <w:pPr>
+        <w:ind w:left="1800" w:hanging="360"/>
+      </w:pPr>
+      <w:rPr>
+        <w:rFonts w:ascii="Courier New" w:hAnsi="Courier New" w:cs="Courier New" w:hint="default"/>
+      </w:rPr>
+    </w:lvl>
+    <w:lvl w:ilvl="2" w:tplc="08070005" w:tentative="1">
+      <w:start w:val="1"/>
+      <w:numFmt w:val="bullet"/>
+      <w:lvlText w:val=""/>
+      <w:lvlJc w:val="left"/>
+      <w:pPr>
+        <w:ind w:left="2520" w:hanging="360"/>
+      </w:pPr>
+      <w:rPr>
+        <w:rFonts w:ascii="Wingdings" w:hAnsi="Wingdings" w:hint="default"/>
+      </w:rPr>
+    </w:lvl>
+    <w:lvl w:ilvl="3" w:tplc="08070001" w:tentative="1">
+      <w:start w:val="1"/>
+      <w:numFmt w:val="bullet"/>
+      <w:lvlText w:val=""/>
+      <w:lvlJc w:val="left"/>
+      <w:pPr>
+        <w:ind w:left="3240" w:hanging="360"/>
+      </w:pPr>
+      <w:rPr>
+        <w:rFonts w:ascii="Symbol" w:hAnsi="Symbol" w:hint="default"/>
+      </w:rPr>
+    </w:lvl>
+    <w:lvl w:ilvl="4" w:tplc="08070003" w:tentative="1">
+      <w:start w:val="1"/>
+      <w:numFmt w:val="bullet"/>
+      <w:lvlText w:val="o"/>
+      <w:lvlJc w:val="left"/>
+      <w:pPr>
+        <w:ind w:left="3960" w:hanging="360"/>
+      </w:pPr>
+      <w:rPr>
+        <w:rFonts w:ascii="Courier New" w:hAnsi="Courier New" w:cs="Courier New" w:hint="default"/>
+      </w:rPr>
+    </w:lvl>
+    <w:lvl w:ilvl="5" w:tplc="08070005" w:tentative="1">
+      <w:start w:val="1"/>
+      <w:numFmt w:val="bullet"/>
+      <w:lvlText w:val=""/>
+      <w:lvlJc w:val="left"/>
+      <w:pPr>
+        <w:ind w:left="4680" w:hanging="360"/>
+      </w:pPr>
+      <w:rPr>
+        <w:rFonts w:ascii="Wingdings" w:hAnsi="Wingdings" w:hint="default"/>
+      </w:rPr>
+    </w:lvl>
+    <w:lvl w:ilvl="6" w:tplc="08070001" w:tentative="1">
+      <w:start w:val="1"/>
+      <w:numFmt w:val="bullet"/>
+      <w:lvlText w:val=""/>
+      <w:lvlJc w:val="left"/>
+      <w:pPr>
+        <w:ind w:left="5400" w:hanging="360"/>
+      </w:pPr>
+      <w:rPr>
+        <w:rFonts w:ascii="Symbol" w:hAnsi="Symbol" w:hint="default"/>
+      </w:rPr>
+    </w:lvl>
+    <w:lvl w:ilvl="7" w:tplc="08070003" w:tentative="1">
+      <w:start w:val="1"/>
+      <w:numFmt w:val="bullet"/>
+      <w:lvlText w:val="o"/>
+      <w:lvlJc w:val="left"/>
+      <w:pPr>
+        <w:ind w:left="6120" w:hanging="360"/>
+      </w:pPr>
+      <w:rPr>
+        <w:rFonts w:ascii="Courier New" w:hAnsi="Courier New" w:cs="Courier New" w:hint="default"/>
+      </w:rPr>
+    </w:lvl>
+    <w:lvl w:ilvl="8" w:tplc="08070005" w:tentative="1">
+      <w:start w:val="1"/>
+      <w:numFmt w:val="bullet"/>
+      <w:lvlText w:val=""/>
+      <w:lvlJc w:val="left"/>
+      <w:pPr>
+        <w:ind w:left="6840" w:hanging="360"/>
+      </w:pPr>
+      <w:rPr>
+        <w:rFonts w:ascii="Wingdings" w:hAnsi="Wingdings" w:hint="default"/>
+      </w:rPr>
+    </w:lvl>
+  </w:abstractNum>
+  <w:abstractNum w:abstractNumId="21">
     <w:nsid w:val="4129064A"/>
     <w:multiLevelType w:val="multilevel"/>
     <w:tmpl w:val="0409001F"/>
@@ -7669,7 +7954,7 @@
       </w:pPr>
     </w:lvl>
   </w:abstractNum>
-  <w:abstractNum w:abstractNumId="20">
+  <w:abstractNum w:abstractNumId="22">
     <w:nsid w:val="4849675E"/>
     <w:multiLevelType w:val="multilevel"/>
     <w:tmpl w:val="C29213F4"/>
@@ -7782,7 +8067,7 @@
       </w:rPr>
     </w:lvl>
   </w:abstractNum>
-  <w:abstractNum w:abstractNumId="21">
+  <w:abstractNum w:abstractNumId="23">
     <w:nsid w:val="4EA436F1"/>
     <w:multiLevelType w:val="hybridMultilevel"/>
     <w:tmpl w:val="12AA610A"/>
@@ -7896,7 +8181,7 @@
       </w:pPr>
     </w:lvl>
   </w:abstractNum>
-  <w:abstractNum w:abstractNumId="22">
+  <w:abstractNum w:abstractNumId="24">
     <w:nsid w:val="4EEE4AA2"/>
     <w:multiLevelType w:val="multilevel"/>
     <w:tmpl w:val="D86C5114"/>
@@ -8009,7 +8294,7 @@
       </w:rPr>
     </w:lvl>
   </w:abstractNum>
-  <w:abstractNum w:abstractNumId="23">
+  <w:abstractNum w:abstractNumId="25">
     <w:nsid w:val="531A5390"/>
     <w:multiLevelType w:val="hybridMultilevel"/>
     <w:tmpl w:val="EDC67140"/>
@@ -8098,7 +8383,7 @@
       </w:pPr>
     </w:lvl>
   </w:abstractNum>
-  <w:abstractNum w:abstractNumId="24">
+  <w:abstractNum w:abstractNumId="26">
     <w:nsid w:val="55D9313C"/>
     <w:multiLevelType w:val="multilevel"/>
     <w:tmpl w:val="6F6A94DC"/>
@@ -8214,7 +8499,119 @@
       </w:rPr>
     </w:lvl>
   </w:abstractNum>
-  <w:abstractNum w:abstractNumId="25">
+  <w:abstractNum w:abstractNumId="27">
+    <w:nsid w:val="562D5373"/>
+    <w:multiLevelType w:val="hybridMultilevel"/>
+    <w:tmpl w:val="77789AD8"/>
+    <w:lvl w:ilvl="0" w:tplc="699AC3B6">
+      <w:numFmt w:val="bullet"/>
+      <w:lvlText w:val="-"/>
+      <w:lvlJc w:val="left"/>
+      <w:pPr>
+        <w:ind w:left="720" w:hanging="360"/>
+      </w:pPr>
+      <w:rPr>
+        <w:rFonts w:ascii="Arial" w:eastAsia="Times New Roman" w:hAnsi="Arial" w:cs="Arial" w:hint="default"/>
+      </w:rPr>
+    </w:lvl>
+    <w:lvl w:ilvl="1" w:tplc="08070003" w:tentative="1">
+      <w:start w:val="1"/>
+      <w:numFmt w:val="bullet"/>
+      <w:lvlText w:val="o"/>
+      <w:lvlJc w:val="left"/>
+      <w:pPr>
+        <w:ind w:left="1440" w:hanging="360"/>
+      </w:pPr>
+      <w:rPr>
+        <w:rFonts w:ascii="Courier New" w:hAnsi="Courier New" w:cs="Courier New" w:hint="default"/>
+      </w:rPr>
+    </w:lvl>
+    <w:lvl w:ilvl="2" w:tplc="08070005" w:tentative="1">
+      <w:start w:val="1"/>
+      <w:numFmt w:val="bullet"/>
+      <w:lvlText w:val=""/>
+      <w:lvlJc w:val="left"/>
+      <w:pPr>
+        <w:ind w:left="2160" w:hanging="360"/>
+      </w:pPr>
+      <w:rPr>
+        <w:rFonts w:ascii="Wingdings" w:hAnsi="Wingdings" w:hint="default"/>
+      </w:rPr>
+    </w:lvl>
+    <w:lvl w:ilvl="3" w:tplc="08070001" w:tentative="1">
+      <w:start w:val="1"/>
+      <w:numFmt w:val="bullet"/>
+      <w:lvlText w:val=""/>
+      <w:lvlJc w:val="left"/>
+      <w:pPr>
+        <w:ind w:left="2880" w:hanging="360"/>
+      </w:pPr>
+      <w:rPr>
+        <w:rFonts w:ascii="Symbol" w:hAnsi="Symbol" w:hint="default"/>
+      </w:rPr>
+    </w:lvl>
+    <w:lvl w:ilvl="4" w:tplc="08070003" w:tentative="1">
+      <w:start w:val="1"/>
+      <w:numFmt w:val="bullet"/>
+      <w:lvlText w:val="o"/>
+      <w:lvlJc w:val="left"/>
+      <w:pPr>
+        <w:ind w:left="3600" w:hanging="360"/>
+      </w:pPr>
+      <w:rPr>
+        <w:rFonts w:ascii="Courier New" w:hAnsi="Courier New" w:cs="Courier New" w:hint="default"/>
+      </w:rPr>
+    </w:lvl>
+    <w:lvl w:ilvl="5" w:tplc="08070005" w:tentative="1">
+      <w:start w:val="1"/>
+      <w:numFmt w:val="bullet"/>
+      <w:lvlText w:val=""/>
+      <w:lvlJc w:val="left"/>
+      <w:pPr>
+        <w:ind w:left="4320" w:hanging="360"/>
+      </w:pPr>
+      <w:rPr>
+        <w:rFonts w:ascii="Wingdings" w:hAnsi="Wingdings" w:hint="default"/>
+      </w:rPr>
+    </w:lvl>
+    <w:lvl w:ilvl="6" w:tplc="08070001" w:tentative="1">
+      <w:start w:val="1"/>
+      <w:numFmt w:val="bullet"/>
+      <w:lvlText w:val=""/>
+      <w:lvlJc w:val="left"/>
+      <w:pPr>
+        <w:ind w:left="5040" w:hanging="360"/>
+      </w:pPr>
+      <w:rPr>
+        <w:rFonts w:ascii="Symbol" w:hAnsi="Symbol" w:hint="default"/>
+      </w:rPr>
+    </w:lvl>
+    <w:lvl w:ilvl="7" w:tplc="08070003" w:tentative="1">
+      <w:start w:val="1"/>
+      <w:numFmt w:val="bullet"/>
+      <w:lvlText w:val="o"/>
+      <w:lvlJc w:val="left"/>
+      <w:pPr>
+        <w:ind w:left="5760" w:hanging="360"/>
+      </w:pPr>
+      <w:rPr>
+        <w:rFonts w:ascii="Courier New" w:hAnsi="Courier New" w:cs="Courier New" w:hint="default"/>
+      </w:rPr>
+    </w:lvl>
+    <w:lvl w:ilvl="8" w:tplc="08070005" w:tentative="1">
+      <w:start w:val="1"/>
+      <w:numFmt w:val="bullet"/>
+      <w:lvlText w:val=""/>
+      <w:lvlJc w:val="left"/>
+      <w:pPr>
+        <w:ind w:left="6480" w:hanging="360"/>
+      </w:pPr>
+      <w:rPr>
+        <w:rFonts w:ascii="Wingdings" w:hAnsi="Wingdings" w:hint="default"/>
+      </w:rPr>
+    </w:lvl>
+  </w:abstractNum>
+  <w:abstractNum w:abstractNumId="28">
     <w:nsid w:val="584347DC"/>
     <w:multiLevelType w:val="hybridMultilevel"/>
     <w:tmpl w:val="2F122BBC"/>
@@ -8326,7 +8723,7 @@
       </w:rPr>
     </w:lvl>
   </w:abstractNum>
-  <w:abstractNum w:abstractNumId="26">
+  <w:abstractNum w:abstractNumId="29">
     <w:nsid w:val="587C53AC"/>
     <w:multiLevelType w:val="hybridMultilevel"/>
     <w:tmpl w:val="6DFCE2CE"/>
@@ -8438,7 +8835,7 @@
       </w:rPr>
     </w:lvl>
   </w:abstractNum>
-  <w:abstractNum w:abstractNumId="27">
+  <w:abstractNum w:abstractNumId="30">
     <w:nsid w:val="60A14749"/>
     <w:multiLevelType w:val="hybridMultilevel"/>
     <w:tmpl w:val="1186C8F2"/>
@@ -8528,7 +8925,7 @@
       </w:pPr>
     </w:lvl>
   </w:abstractNum>
-  <w:abstractNum w:abstractNumId="28">
+  <w:abstractNum w:abstractNumId="31">
     <w:nsid w:val="66006CF7"/>
     <w:multiLevelType w:val="multilevel"/>
     <w:tmpl w:val="CDBAD308"/>
@@ -8651,7 +9048,7 @@
       </w:rPr>
     </w:lvl>
   </w:abstractNum>
-  <w:abstractNum w:abstractNumId="29">
+  <w:abstractNum w:abstractNumId="32">
     <w:nsid w:val="67E33098"/>
     <w:multiLevelType w:val="hybridMultilevel"/>
     <w:tmpl w:val="CCC2DDD6"/>
@@ -8765,7 +9162,7 @@
       </w:pPr>
     </w:lvl>
   </w:abstractNum>
-  <w:abstractNum w:abstractNumId="30">
+  <w:abstractNum w:abstractNumId="33">
     <w:nsid w:val="68C17331"/>
     <w:multiLevelType w:val="hybridMultilevel"/>
     <w:tmpl w:val="C2222716"/>
@@ -8851,7 +9248,7 @@
       </w:pPr>
     </w:lvl>
   </w:abstractNum>
-  <w:abstractNum w:abstractNumId="31">
+  <w:abstractNum w:abstractNumId="34">
     <w:nsid w:val="693C5FC0"/>
     <w:multiLevelType w:val="hybridMultilevel"/>
     <w:tmpl w:val="DC8C993E"/>
@@ -8965,7 +9362,7 @@
       </w:pPr>
     </w:lvl>
   </w:abstractNum>
-  <w:abstractNum w:abstractNumId="32">
+  <w:abstractNum w:abstractNumId="35">
     <w:nsid w:val="6A5471FF"/>
     <w:multiLevelType w:val="hybridMultilevel"/>
     <w:tmpl w:val="4934E4BE"/>
@@ -9077,7 +9474,7 @@
       </w:rPr>
     </w:lvl>
   </w:abstractNum>
-  <w:abstractNum w:abstractNumId="33">
+  <w:abstractNum w:abstractNumId="36">
     <w:nsid w:val="6B9A3997"/>
     <w:multiLevelType w:val="hybridMultilevel"/>
     <w:tmpl w:val="4F4EB96C"/>
@@ -9166,7 +9563,7 @@
       </w:pPr>
     </w:lvl>
   </w:abstractNum>
-  <w:abstractNum w:abstractNumId="34">
+  <w:abstractNum w:abstractNumId="37">
     <w:nsid w:val="6CA5322F"/>
     <w:multiLevelType w:val="multilevel"/>
     <w:tmpl w:val="25465268"/>
@@ -9254,7 +9651,7 @@
       </w:pPr>
     </w:lvl>
   </w:abstractNum>
-  <w:abstractNum w:abstractNumId="35">
+  <w:abstractNum w:abstractNumId="38">
     <w:nsid w:val="6D3264FD"/>
     <w:multiLevelType w:val="multilevel"/>
     <w:tmpl w:val="3D3ED802"/>
@@ -9344,7 +9741,7 @@
       </w:pPr>
     </w:lvl>
   </w:abstractNum>
-  <w:abstractNum w:abstractNumId="36">
+  <w:abstractNum w:abstractNumId="39">
     <w:nsid w:val="6EBD1E13"/>
     <w:multiLevelType w:val="multilevel"/>
     <w:tmpl w:val="0409001F"/>
@@ -9430,7 +9827,7 @@
       </w:pPr>
     </w:lvl>
   </w:abstractNum>
-  <w:abstractNum w:abstractNumId="37">
+  <w:abstractNum w:abstractNumId="40">
     <w:nsid w:val="71760DA5"/>
     <w:multiLevelType w:val="multilevel"/>
     <w:tmpl w:val="B928C798"/>
@@ -9543,7 +9940,7 @@
       </w:rPr>
     </w:lvl>
   </w:abstractNum>
-  <w:abstractNum w:abstractNumId="38">
+  <w:abstractNum w:abstractNumId="41">
     <w:nsid w:val="77B40FC7"/>
     <w:multiLevelType w:val="hybridMultilevel"/>
     <w:tmpl w:val="016E1020"/>
@@ -9629,7 +10026,7 @@
       </w:pPr>
     </w:lvl>
   </w:abstractNum>
-  <w:abstractNum w:abstractNumId="39">
+  <w:abstractNum w:abstractNumId="42">
     <w:nsid w:val="7DD523E3"/>
     <w:multiLevelType w:val="multilevel"/>
     <w:tmpl w:val="0409001F"/>
@@ -9719,28 +10116,28 @@
     </w:lvl>
   </w:abstractNum>
   <w:num w:numId="1">
-    <w:abstractNumId w:val="16"/>
+    <w:abstractNumId w:val="17"/>
   </w:num>
   <w:num w:numId="2">
     <w:abstractNumId w:val="6"/>
   </w:num>
   <w:num w:numId="3">
+    <w:abstractNumId w:val="24"/>
+  </w:num>
+  <w:num w:numId="4">
+    <w:abstractNumId w:val="40"/>
+  </w:num>
+  <w:num w:numId="5">
     <w:abstractNumId w:val="22"/>
   </w:num>
-  <w:num w:numId="4">
-    <w:abstractNumId w:val="37"/>
-  </w:num>
-  <w:num w:numId="5">
-    <w:abstractNumId w:val="20"/>
-  </w:num>
   <w:num w:numId="6">
-    <w:abstractNumId w:val="24"/>
+    <w:abstractNumId w:val="26"/>
   </w:num>
   <w:num w:numId="7">
-    <w:abstractNumId w:val="35"/>
+    <w:abstractNumId w:val="38"/>
   </w:num>
   <w:num w:numId="8">
-    <w:abstractNumId w:val="12"/>
+    <w:abstractNumId w:val="13"/>
   </w:num>
   <w:num w:numId="9">
     <w:abstractNumId w:val="9"/>
@@ -9749,25 +10146,25 @@
     <w:abstractNumId w:val="5"/>
   </w:num>
   <w:num w:numId="11">
-    <w:abstractNumId w:val="19"/>
+    <w:abstractNumId w:val="21"/>
   </w:num>
   <w:num w:numId="12">
-    <w:abstractNumId w:val="31"/>
+    <w:abstractNumId w:val="34"/>
   </w:num>
   <w:num w:numId="13">
-    <w:abstractNumId w:val="21"/>
+    <w:abstractNumId w:val="23"/>
   </w:num>
   <w:num w:numId="14">
-    <w:abstractNumId w:val="29"/>
+    <w:abstractNumId w:val="32"/>
   </w:num>
   <w:num w:numId="15">
     <w:abstractNumId w:val="4"/>
   </w:num>
   <w:num w:numId="16">
-    <w:abstractNumId w:val="28"/>
+    <w:abstractNumId w:val="31"/>
   </w:num>
   <w:num w:numId="17">
-    <w:abstractNumId w:val="28"/>
+    <w:abstractNumId w:val="31"/>
     <w:lvlOverride w:ilvl="0">
       <w:startOverride w:val="1"/>
     </w:lvlOverride>
@@ -9800,43 +10197,43 @@
     <w:abstractNumId w:val="7"/>
   </w:num>
   <w:num w:numId="19">
-    <w:abstractNumId w:val="17"/>
+    <w:abstractNumId w:val="18"/>
   </w:num>
   <w:num w:numId="20">
-    <w:abstractNumId w:val="13"/>
+    <w:abstractNumId w:val="14"/>
   </w:num>
   <w:num w:numId="21">
-    <w:abstractNumId w:val="27"/>
+    <w:abstractNumId w:val="30"/>
   </w:num>
   <w:num w:numId="22">
-    <w:abstractNumId w:val="23"/>
+    <w:abstractNumId w:val="25"/>
   </w:num>
   <w:num w:numId="23">
     <w:abstractNumId w:val="3"/>
   </w:num>
   <w:num w:numId="24">
-    <w:abstractNumId w:val="18"/>
+    <w:abstractNumId w:val="19"/>
   </w:num>
   <w:num w:numId="25">
-    <w:abstractNumId w:val="33"/>
+    <w:abstractNumId w:val="36"/>
   </w:num>
   <w:num w:numId="26">
     <w:abstractNumId w:val="0"/>
   </w:num>
   <w:num w:numId="27">
-    <w:abstractNumId w:val="30"/>
+    <w:abstractNumId w:val="33"/>
   </w:num>
   <w:num w:numId="28">
-    <w:abstractNumId w:val="38"/>
+    <w:abstractNumId w:val="41"/>
   </w:num>
   <w:num w:numId="29">
-    <w:abstractNumId w:val="34"/>
+    <w:abstractNumId w:val="37"/>
   </w:num>
   <w:num w:numId="30">
-    <w:abstractNumId w:val="36"/>
+    <w:abstractNumId w:val="39"/>
   </w:num>
   <w:num w:numId="31">
-    <w:abstractNumId w:val="39"/>
+    <w:abstractNumId w:val="42"/>
   </w:num>
   <w:num w:numId="32">
     <w:abstractNumId w:val="10"/>
@@ -9854,19 +10251,28 @@
     <w:abstractNumId w:val="1"/>
   </w:num>
   <w:num w:numId="37">
-    <w:abstractNumId w:val="14"/>
+    <w:abstractNumId w:val="15"/>
   </w:num>
   <w:num w:numId="38">
-    <w:abstractNumId w:val="32"/>
+    <w:abstractNumId w:val="35"/>
   </w:num>
   <w:num w:numId="39">
-    <w:abstractNumId w:val="15"/>
+    <w:abstractNumId w:val="16"/>
   </w:num>
   <w:num w:numId="40">
-    <w:abstractNumId w:val="25"/>
+    <w:abstractNumId w:val="28"/>
   </w:num>
   <w:num w:numId="41">
-    <w:abstractNumId w:val="26"/>
+    <w:abstractNumId w:val="29"/>
+  </w:num>
+  <w:num w:numId="42">
+    <w:abstractNumId w:val="12"/>
+  </w:num>
+  <w:num w:numId="43">
+    <w:abstractNumId w:val="20"/>
+  </w:num>
+  <w:num w:numId="44">
+    <w:abstractNumId w:val="27"/>
   </w:num>
   <w:numIdMacAtCleanup w:val="9"/>
 </w:numbering>
@@ -11274,7 +11680,7 @@
 </file>
 
 <file path=customXml/itemProps1.xml><?xml version="1.0" encoding="utf-8"?>
-<ds:datastoreItem xmlns:ds="http://schemas.openxmlformats.org/officeDocument/2006/customXml" ds:itemID="{5699EAC6-F140-4175-AE94-268C72C482CA}">
+<ds:datastoreItem xmlns:ds="http://schemas.openxmlformats.org/officeDocument/2006/customXml" ds:itemID="{37938154-95D1-4B68-8ACF-80F940D2E4C4}">
   <ds:schemaRefs>
     <ds:schemaRef ds:uri="http://schemas.openxmlformats.org/officeDocument/2006/bibliography"/>
   </ds:schemaRefs>

</xml_diff>